<commit_message>
update Diagrama de maquina de estados
</commit_message>
<xml_diff>
--- a/21. Análise do Ciclo de Vida.docx
+++ b/21. Análise do Ciclo de Vida.docx
@@ -35,18 +35,10 @@
           <w:noProof/>
         </w:rPr>
         <w:drawing>
-          <wp:anchor distT="0" distB="0" distL="114300" distR="114300" simplePos="0" relativeHeight="251658240" behindDoc="1" locked="0" layoutInCell="1" allowOverlap="1">
-            <wp:simplePos x="0" y="0"/>
-            <wp:positionH relativeFrom="margin">
-              <wp:align>center</wp:align>
-            </wp:positionH>
-            <wp:positionV relativeFrom="paragraph">
-              <wp:posOffset>185420</wp:posOffset>
-            </wp:positionV>
-            <wp:extent cx="5962650" cy="5405295"/>
-            <wp:effectExtent l="0" t="0" r="0" b="5080"/>
-            <wp:wrapNone/>
-            <wp:docPr id="1" name="Imagem 1"/>
+          <wp:inline distT="0" distB="0" distL="0" distR="0">
+            <wp:extent cx="5394960" cy="6149340"/>
+            <wp:effectExtent l="0" t="0" r="0" b="3810"/>
+            <wp:docPr id="6" name="Imagem 6"/>
             <wp:cNvGraphicFramePr>
               <a:graphicFrameLocks xmlns:a="http://schemas.openxmlformats.org/drawingml/2006/main" noChangeAspect="1"/>
             </wp:cNvGraphicFramePr>
@@ -54,13 +46,13 @@
               <a:graphicData uri="http://schemas.openxmlformats.org/drawingml/2006/picture">
                 <pic:pic xmlns:pic="http://schemas.openxmlformats.org/drawingml/2006/picture">
                   <pic:nvPicPr>
-                    <pic:cNvPr id="0" name="Picture 1"/>
+                    <pic:cNvPr id="0" name="Picture 4"/>
                     <pic:cNvPicPr>
                       <a:picLocks noChangeAspect="1" noChangeArrowheads="1"/>
                     </pic:cNvPicPr>
                   </pic:nvPicPr>
                   <pic:blipFill>
-                    <a:blip r:embed="rId6">
+                    <a:blip r:embed="rId6" cstate="print">
                       <a:extLst>
                         <a:ext uri="{28A0092B-C50C-407E-A947-70E740481C1C}">
                           <a14:useLocalDpi xmlns:a14="http://schemas.microsoft.com/office/drawing/2010/main" val="0"/>
@@ -75,7 +67,7 @@
                   <pic:spPr bwMode="auto">
                     <a:xfrm>
                       <a:off x="0" y="0"/>
-                      <a:ext cx="5962650" cy="5405295"/>
+                      <a:ext cx="5394960" cy="6149340"/>
                     </a:xfrm>
                     <a:prstGeom prst="rect">
                       <a:avLst/>
@@ -88,34 +80,16 @@
                 </pic:pic>
               </a:graphicData>
             </a:graphic>
-          </wp:anchor>
+          </wp:inline>
         </w:drawing>
       </w:r>
     </w:p>
     <w:p/>
     <w:p/>
-    <w:p/>
-    <w:p/>
-    <w:p/>
-    <w:p/>
-    <w:p/>
-    <w:p/>
-    <w:p/>
-    <w:p/>
-    <w:p/>
-    <w:p/>
-    <w:p/>
-    <w:p/>
-    <w:p/>
-    <w:p/>
-    <w:p/>
-    <w:p/>
-    <w:p/>
-    <w:p/>
-    <w:p/>
-    <w:p/>
-    <w:p/>
-    <w:p/>
+    <w:p>
+      <w:bookmarkStart w:id="0" w:name="_GoBack"/>
+      <w:bookmarkEnd w:id="0"/>
+    </w:p>
     <w:p/>
     <w:p/>
     <w:p>
@@ -141,19 +115,7 @@
         <w:rPr>
           <w:sz w:val="28"/>
         </w:rPr>
-        <w:t xml:space="preserve"> – Classe Animal (</w:t>
-      </w:r>
-      <w:r>
-        <w:rPr>
-          <w:sz w:val="28"/>
-        </w:rPr>
-        <w:t>Capacidade de Hospedar Animal</w:t>
-      </w:r>
-      <w:r>
-        <w:rPr>
-          <w:sz w:val="28"/>
-        </w:rPr>
-        <w:t>)</w:t>
+        <w:t xml:space="preserve"> – Classe Animal (Capacidade de Hospedar Animal)</w:t>
       </w:r>
     </w:p>
     <w:p>
@@ -162,18 +124,10 @@
           <w:noProof/>
         </w:rPr>
         <w:drawing>
-          <wp:anchor distT="0" distB="0" distL="114300" distR="114300" simplePos="0" relativeHeight="251659264" behindDoc="1" locked="0" layoutInCell="1" allowOverlap="1">
-            <wp:simplePos x="0" y="0"/>
-            <wp:positionH relativeFrom="margin">
-              <wp:align>center</wp:align>
-            </wp:positionH>
-            <wp:positionV relativeFrom="paragraph">
-              <wp:posOffset>185420</wp:posOffset>
-            </wp:positionV>
-            <wp:extent cx="5886450" cy="5875655"/>
-            <wp:effectExtent l="0" t="0" r="0" b="0"/>
-            <wp:wrapNone/>
-            <wp:docPr id="2" name="Imagem 2"/>
+          <wp:inline distT="0" distB="0" distL="0" distR="0">
+            <wp:extent cx="5387340" cy="4122420"/>
+            <wp:effectExtent l="0" t="0" r="3810" b="0"/>
+            <wp:docPr id="5" name="Imagem 5"/>
             <wp:cNvGraphicFramePr>
               <a:graphicFrameLocks xmlns:a="http://schemas.openxmlformats.org/drawingml/2006/main" noChangeAspect="1"/>
             </wp:cNvGraphicFramePr>
@@ -181,7 +135,7 @@
               <a:graphicData uri="http://schemas.openxmlformats.org/drawingml/2006/picture">
                 <pic:pic xmlns:pic="http://schemas.openxmlformats.org/drawingml/2006/picture">
                   <pic:nvPicPr>
-                    <pic:cNvPr id="0" name="Picture 2"/>
+                    <pic:cNvPr id="0" name="Picture 3"/>
                     <pic:cNvPicPr>
                       <a:picLocks noChangeAspect="1" noChangeArrowheads="1"/>
                     </pic:cNvPicPr>
@@ -202,7 +156,7 @@
                   <pic:spPr bwMode="auto">
                     <a:xfrm>
                       <a:off x="0" y="0"/>
-                      <a:ext cx="5886450" cy="5875655"/>
+                      <a:ext cx="5387340" cy="4122420"/>
                     </a:xfrm>
                     <a:prstGeom prst="rect">
                       <a:avLst/>
@@ -215,7 +169,7 @@
                 </pic:pic>
               </a:graphicData>
             </a:graphic>
-          </wp:anchor>
+          </wp:inline>
         </w:drawing>
       </w:r>
     </w:p>
@@ -226,10 +180,7 @@
     <w:p/>
     <w:p/>
     <w:p/>
-    <w:p>
-      <w:bookmarkStart w:id="0" w:name="_GoBack"/>
-      <w:bookmarkEnd w:id="0"/>
-    </w:p>
+    <w:p/>
     <w:sectPr>
       <w:pgSz w:w="11906" w:h="16838"/>
       <w:pgMar w:top="1417" w:right="1701" w:bottom="1417" w:left="1701" w:header="708" w:footer="708" w:gutter="0"/>
@@ -691,6 +642,7 @@
   <w:style w:type="character" w:default="1" w:styleId="Fontepargpadro">
     <w:name w:val="Default Paragraph Font"/>
     <w:uiPriority w:val="1"/>
+    <w:semiHidden/>
     <w:unhideWhenUsed/>
   </w:style>
   <w:style w:type="table" w:default="1" w:styleId="Tabelanormal">

</xml_diff>